<commit_message>
10. óra és házi feladat
</commit_message>
<xml_diff>
--- a/9.ora/benzinkut/Hf3.docx
+++ b/9.ora/benzinkut/Hf3.docx
@@ -70,7 +70,7 @@
           <w:sz w:val="28"/>
           <w:szCs w:val="28"/>
         </w:rPr>
-        <w:t>A privát adattagokhoz mind definiálandó getter, a töltőkhöz megfelelő egy olyan, ami csak a kért sorszámút adja vissza</w:t>
+        <w:t>A privát adattagokhoz mind definiálandó getter,</w:t>
       </w:r>
       <w:r>
         <w:rPr>
@@ -78,7 +78,7 @@
           <w:sz w:val="28"/>
           <w:szCs w:val="28"/>
         </w:rPr>
-        <w:t xml:space="preserve"> (és ellenőrzi, hogy megfelelő-e)</w:t>
+        <w:t xml:space="preserve"> ezek a függvények nem szerepelnek ebben a dokumentumban</w:t>
       </w:r>
       <w:r>
         <w:rPr>
@@ -90,13 +90,592 @@
       </w:r>
     </w:p>
     <w:p>
-      <w:r>
+      <w:pPr>
         <w:rPr>
           <w:noProof/>
           <w:sz w:val="28"/>
           <w:szCs w:val="28"/>
         </w:rPr>
+      </w:pPr>
+      <w:r>
+        <w:rPr>
+          <w:noProof/>
+          <w:sz w:val="28"/>
+          <w:szCs w:val="28"/>
+        </w:rPr>
         <w:t>A töltőhely kijelzőjének nullázásához definiálandó egy setter, ami lehet olyan, hogy alapértelmezett értéke a 0.</w:t>
+      </w:r>
+    </w:p>
+    <w:p>
+      <w:pPr>
+        <w:pStyle w:val="Cmsor1"/>
+      </w:pPr>
+      <w:r>
+        <w:t>Implementációk:</w:t>
+      </w:r>
+    </w:p>
+    <w:p>
+      <w:pPr>
+        <w:pStyle w:val="Cmsor2"/>
+      </w:pPr>
+      <w:r>
+        <w:t>Töltőhely:</w:t>
+      </w:r>
+    </w:p>
+    <w:p>
+      <w:pPr>
+        <w:pStyle w:val="Cmsor3"/>
+      </w:pPr>
+      <w:proofErr w:type="gramStart"/>
+      <w:r>
+        <w:t>Töltőhely(</w:t>
+      </w:r>
+      <w:proofErr w:type="gramEnd"/>
+      <w:r>
+        <w:t>) &lt;&lt;konstruktor&gt;&gt;</w:t>
+      </w:r>
+    </w:p>
+    <w:p>
+      <w:r>
+        <w:tab/>
+      </w:r>
+      <w:proofErr w:type="gramStart"/>
+      <w:r>
+        <w:t>kijelző :</w:t>
+      </w:r>
+      <w:proofErr w:type="gramEnd"/>
+      <w:r>
+        <w:t>= 0</w:t>
+      </w:r>
+    </w:p>
+    <w:p>
+      <w:pPr>
+        <w:pStyle w:val="Cmsor3"/>
+        <w:rPr>
+          <w:noProof/>
+        </w:rPr>
+      </w:pPr>
+      <w:r>
+        <w:rPr>
+          <w:noProof/>
+        </w:rPr>
+        <w:t>tölt(liter:int) : void</w:t>
+      </w:r>
+    </w:p>
+    <w:p>
+      <w:r>
+        <w:tab/>
+        <w:t>kijelző := kijelző + liter</w:t>
+      </w:r>
+    </w:p>
+    <w:p>
+      <w:pPr>
+        <w:pStyle w:val="Cmsor2"/>
+        <w:rPr>
+          <w:noProof/>
+        </w:rPr>
+      </w:pPr>
+      <w:r>
+        <w:rPr>
+          <w:noProof/>
+        </w:rPr>
+        <w:t>Benzinkút:</w:t>
+      </w:r>
+    </w:p>
+    <w:p>
+      <w:pPr>
+        <w:pStyle w:val="Cmsor3"/>
+        <w:rPr>
+          <w:i/>
+          <w:iCs/>
+        </w:rPr>
+      </w:pPr>
+      <w:r>
+        <w:t>Benzinkút(</w:t>
+      </w:r>
+      <w:proofErr w:type="spellStart"/>
+      <w:r>
+        <w:t>ár:int</w:t>
+      </w:r>
+      <w:proofErr w:type="spellEnd"/>
+      <w:r>
+        <w:t>)</w:t>
+      </w:r>
+      <w:r>
+        <w:t xml:space="preserve"> </w:t>
+      </w:r>
+      <w:r>
+        <w:rPr>
+          <w:i/>
+          <w:iCs/>
+        </w:rPr>
+        <w:t>&lt;&lt;konstruktor&gt;&gt;</w:t>
+      </w:r>
+    </w:p>
+    <w:p>
+      <w:r>
+        <w:tab/>
+      </w:r>
+      <w:proofErr w:type="gramStart"/>
+      <w:r>
+        <w:t>egységár :</w:t>
+      </w:r>
+      <w:proofErr w:type="gramEnd"/>
+      <w:r>
+        <w:t>= ár</w:t>
+      </w:r>
+    </w:p>
+    <w:p>
+      <w:r>
+        <w:tab/>
+      </w:r>
+      <w:proofErr w:type="gramStart"/>
+      <w:r>
+        <w:t>pénztár :</w:t>
+      </w:r>
+      <w:proofErr w:type="gramEnd"/>
+      <w:r>
+        <w:t>= Pénztár(</w:t>
+      </w:r>
+      <w:proofErr w:type="spellStart"/>
+      <w:r>
+        <w:t>this</w:t>
+      </w:r>
+      <w:proofErr w:type="spellEnd"/>
+      <w:r>
+        <w:t>)</w:t>
+      </w:r>
+    </w:p>
+    <w:p>
+      <w:r>
+        <w:tab/>
+      </w:r>
+      <w:proofErr w:type="gramStart"/>
+      <w:r>
+        <w:t>töltők :</w:t>
+      </w:r>
+      <w:proofErr w:type="gramEnd"/>
+      <w:r>
+        <w:t xml:space="preserve">= &lt;Töltő(), </w:t>
+      </w:r>
+      <w:r>
+        <w:t>Töltő()</w:t>
+      </w:r>
+      <w:r>
+        <w:t xml:space="preserve">, </w:t>
+      </w:r>
+      <w:r>
+        <w:t>Töltő()</w:t>
+      </w:r>
+      <w:r>
+        <w:t xml:space="preserve">, </w:t>
+      </w:r>
+      <w:r>
+        <w:t>Töltő()</w:t>
+      </w:r>
+      <w:r>
+        <w:t xml:space="preserve">, </w:t>
+      </w:r>
+      <w:r>
+        <w:t>Töltő()</w:t>
+      </w:r>
+      <w:r>
+        <w:t xml:space="preserve">, </w:t>
+      </w:r>
+      <w:r>
+        <w:t>Töltő()</w:t>
+      </w:r>
+      <w:r>
+        <w:t>&gt;</w:t>
+      </w:r>
+    </w:p>
+    <w:p>
+      <w:pPr>
+        <w:pStyle w:val="Cmsor3"/>
+        <w:rPr>
+          <w:i/>
+          <w:iCs/>
+        </w:rPr>
+      </w:pPr>
+      <w:proofErr w:type="spellStart"/>
+      <w:r>
+        <w:t>getTöltőhely</w:t>
+      </w:r>
+      <w:proofErr w:type="spellEnd"/>
+      <w:r>
+        <w:t>(</w:t>
+      </w:r>
+      <w:proofErr w:type="spellStart"/>
+      <w:r>
+        <w:t>n:int</w:t>
+      </w:r>
+      <w:proofErr w:type="spellEnd"/>
+      <w:proofErr w:type="gramStart"/>
+      <w:r>
+        <w:t>) :</w:t>
+      </w:r>
+      <w:proofErr w:type="gramEnd"/>
+      <w:r>
+        <w:t xml:space="preserve"> Töltőhely </w:t>
+      </w:r>
+      <w:r>
+        <w:rPr>
+          <w:i/>
+          <w:iCs/>
+        </w:rPr>
+        <w:t>&lt;&lt;</w:t>
+      </w:r>
+      <w:proofErr w:type="spellStart"/>
+      <w:r>
+        <w:rPr>
+          <w:i/>
+          <w:iCs/>
+        </w:rPr>
+        <w:t>getter</w:t>
+      </w:r>
+      <w:proofErr w:type="spellEnd"/>
+      <w:r>
+        <w:rPr>
+          <w:i/>
+          <w:iCs/>
+        </w:rPr>
+        <w:t>&gt;&gt;</w:t>
+      </w:r>
+    </w:p>
+    <w:p>
+      <w:r>
+        <w:tab/>
+      </w:r>
+      <w:proofErr w:type="spellStart"/>
+      <w:r>
+        <w:rPr>
+          <w:b/>
+          <w:bCs/>
+        </w:rPr>
+        <w:t>if</w:t>
+      </w:r>
+      <w:proofErr w:type="spellEnd"/>
+      <w:r>
+        <w:t xml:space="preserve"> n &gt;= 0 </w:t>
+      </w:r>
+      <w:r>
+        <w:rPr>
+          <w:b/>
+          <w:bCs/>
+        </w:rPr>
+        <w:t>and</w:t>
+      </w:r>
+      <w:r>
+        <w:t xml:space="preserve"> n </w:t>
+      </w:r>
+      <w:proofErr w:type="gramStart"/>
+      <w:r>
+        <w:t>&lt; 6</w:t>
+      </w:r>
+      <w:proofErr w:type="gramEnd"/>
+      <w:r>
+        <w:t xml:space="preserve"> </w:t>
+      </w:r>
+      <w:proofErr w:type="spellStart"/>
+      <w:r>
+        <w:rPr>
+          <w:b/>
+          <w:bCs/>
+        </w:rPr>
+        <w:t>then</w:t>
+      </w:r>
+      <w:proofErr w:type="spellEnd"/>
+      <w:r>
+        <w:rPr>
+          <w:b/>
+          <w:bCs/>
+        </w:rPr>
+        <w:t xml:space="preserve"> </w:t>
+      </w:r>
+      <w:proofErr w:type="spellStart"/>
+      <w:r>
+        <w:rPr>
+          <w:b/>
+          <w:bCs/>
+        </w:rPr>
+        <w:t>return</w:t>
+      </w:r>
+      <w:proofErr w:type="spellEnd"/>
+      <w:r>
+        <w:t xml:space="preserve"> töltők[n]</w:t>
+      </w:r>
+    </w:p>
+    <w:p>
+      <w:pPr>
+        <w:pStyle w:val="Cmsor2"/>
+      </w:pPr>
+      <w:r>
+        <w:t>Pénztár:</w:t>
+      </w:r>
+    </w:p>
+    <w:p>
+      <w:pPr>
+        <w:pStyle w:val="Cmsor3"/>
+        <w:rPr>
+          <w:i/>
+          <w:iCs/>
+        </w:rPr>
+      </w:pPr>
+      <w:r>
+        <w:t>Pénztár(</w:t>
+      </w:r>
+      <w:proofErr w:type="spellStart"/>
+      <w:proofErr w:type="gramStart"/>
+      <w:r>
+        <w:t>b:Benzinkút</w:t>
+      </w:r>
+      <w:proofErr w:type="spellEnd"/>
+      <w:proofErr w:type="gramEnd"/>
+      <w:r>
+        <w:t xml:space="preserve">) </w:t>
+      </w:r>
+      <w:r>
+        <w:rPr>
+          <w:i/>
+          <w:iCs/>
+        </w:rPr>
+        <w:t>&lt;&lt;konstruktor&gt;&gt;</w:t>
+      </w:r>
+    </w:p>
+    <w:p>
+      <w:r>
+        <w:tab/>
+      </w:r>
+      <w:proofErr w:type="gramStart"/>
+      <w:r>
+        <w:t>benzinkút :</w:t>
+      </w:r>
+      <w:proofErr w:type="gramEnd"/>
+      <w:r>
+        <w:t>= b</w:t>
+      </w:r>
+    </w:p>
+    <w:p>
+      <w:pPr>
+        <w:pStyle w:val="Cmsor3"/>
+      </w:pPr>
+      <w:r>
+        <w:lastRenderedPageBreak/>
+        <w:t>Fizet(</w:t>
+      </w:r>
+      <w:proofErr w:type="spellStart"/>
+      <w:r>
+        <w:t>sorsz:int</w:t>
+      </w:r>
+      <w:proofErr w:type="spellEnd"/>
+      <w:proofErr w:type="gramStart"/>
+      <w:r>
+        <w:t>) :</w:t>
+      </w:r>
+      <w:proofErr w:type="gramEnd"/>
+      <w:r>
+        <w:t xml:space="preserve"> int</w:t>
+      </w:r>
+    </w:p>
+    <w:p>
+      <w:r>
+        <w:tab/>
+      </w:r>
+      <w:proofErr w:type="spellStart"/>
+      <w:proofErr w:type="gramStart"/>
+      <w:r>
+        <w:t>eredm</w:t>
+      </w:r>
+      <w:proofErr w:type="spellEnd"/>
+      <w:r>
+        <w:t xml:space="preserve"> :</w:t>
+      </w:r>
+      <w:proofErr w:type="gramEnd"/>
+      <w:r>
+        <w:t xml:space="preserve">= </w:t>
+      </w:r>
+      <w:proofErr w:type="spellStart"/>
+      <w:r>
+        <w:t>benzinkút.getEgységár</w:t>
+      </w:r>
+      <w:proofErr w:type="spellEnd"/>
+      <w:r>
+        <w:t xml:space="preserve">() * </w:t>
+      </w:r>
+      <w:proofErr w:type="spellStart"/>
+      <w:r>
+        <w:t>benzinkút.getTöltőhely</w:t>
+      </w:r>
+      <w:proofErr w:type="spellEnd"/>
+      <w:r>
+        <w:t>(</w:t>
+      </w:r>
+      <w:proofErr w:type="spellStart"/>
+      <w:r>
+        <w:t>sorsz</w:t>
+      </w:r>
+      <w:proofErr w:type="spellEnd"/>
+      <w:r>
+        <w:t>).</w:t>
+      </w:r>
+      <w:proofErr w:type="spellStart"/>
+      <w:r>
+        <w:t>getKijelző</w:t>
+      </w:r>
+      <w:proofErr w:type="spellEnd"/>
+      <w:r>
+        <w:t>()</w:t>
+      </w:r>
+    </w:p>
+    <w:p>
+      <w:r>
+        <w:tab/>
+      </w:r>
+      <w:proofErr w:type="spellStart"/>
+      <w:proofErr w:type="gramStart"/>
+      <w:r>
+        <w:t>benzinkút.getTőltőhely</w:t>
+      </w:r>
+      <w:proofErr w:type="spellEnd"/>
+      <w:proofErr w:type="gramEnd"/>
+      <w:r>
+        <w:t>(</w:t>
+      </w:r>
+      <w:proofErr w:type="spellStart"/>
+      <w:r>
+        <w:t>sorsz</w:t>
+      </w:r>
+      <w:proofErr w:type="spellEnd"/>
+      <w:r>
+        <w:t>).</w:t>
+      </w:r>
+      <w:proofErr w:type="spellStart"/>
+      <w:r>
+        <w:t>setKijelző</w:t>
+      </w:r>
+      <w:proofErr w:type="spellEnd"/>
+      <w:r>
+        <w:t>(0)</w:t>
+      </w:r>
+    </w:p>
+    <w:p>
+      <w:r>
+        <w:tab/>
+      </w:r>
+      <w:proofErr w:type="spellStart"/>
+      <w:r>
+        <w:t>return</w:t>
+      </w:r>
+      <w:proofErr w:type="spellEnd"/>
+      <w:r>
+        <w:t xml:space="preserve"> </w:t>
+      </w:r>
+      <w:proofErr w:type="spellStart"/>
+      <w:r>
+        <w:t>eredm</w:t>
+      </w:r>
+      <w:proofErr w:type="spellEnd"/>
+    </w:p>
+    <w:p>
+      <w:pPr>
+        <w:pStyle w:val="Cmsor2"/>
+      </w:pPr>
+      <w:r>
+        <w:t>Autós</w:t>
+      </w:r>
+      <w:r>
+        <w:t>:</w:t>
+      </w:r>
+    </w:p>
+    <w:p>
+      <w:pPr>
+        <w:pStyle w:val="Cmsor3"/>
+      </w:pPr>
+      <w:proofErr w:type="gramStart"/>
+      <w:r>
+        <w:t>tankol(</w:t>
+      </w:r>
+      <w:proofErr w:type="spellStart"/>
+      <w:proofErr w:type="gramEnd"/>
+      <w:r>
+        <w:t>b:Benzinkút</w:t>
+      </w:r>
+      <w:proofErr w:type="spellEnd"/>
+      <w:r>
+        <w:t xml:space="preserve">, </w:t>
+      </w:r>
+      <w:proofErr w:type="spellStart"/>
+      <w:r>
+        <w:t>sorsz:int</w:t>
+      </w:r>
+      <w:proofErr w:type="spellEnd"/>
+      <w:r>
+        <w:t xml:space="preserve">, </w:t>
+      </w:r>
+      <w:proofErr w:type="spellStart"/>
+      <w:r>
+        <w:t>liter:int</w:t>
+      </w:r>
+      <w:proofErr w:type="spellEnd"/>
+      <w:r>
+        <w:t>)</w:t>
+      </w:r>
+    </w:p>
+    <w:p>
+      <w:r>
+        <w:tab/>
+      </w:r>
+      <w:proofErr w:type="spellStart"/>
+      <w:proofErr w:type="gramStart"/>
+      <w:r>
+        <w:t>b.getTöltőhely</w:t>
+      </w:r>
+      <w:proofErr w:type="spellEnd"/>
+      <w:proofErr w:type="gramEnd"/>
+      <w:r>
+        <w:t>(</w:t>
+      </w:r>
+      <w:proofErr w:type="spellStart"/>
+      <w:r>
+        <w:t>sorsz</w:t>
+      </w:r>
+      <w:proofErr w:type="spellEnd"/>
+      <w:r>
+        <w:t>).tölt(liter)</w:t>
+      </w:r>
+    </w:p>
+    <w:p>
+      <w:r>
+        <w:tab/>
+      </w:r>
+      <w:proofErr w:type="gramStart"/>
+      <w:r>
+        <w:t>vagyon :</w:t>
+      </w:r>
+      <w:proofErr w:type="gramEnd"/>
+      <w:r>
+        <w:t xml:space="preserve">= vagyon – </w:t>
+      </w:r>
+      <w:proofErr w:type="spellStart"/>
+      <w:r>
+        <w:t>b.getPénztár</w:t>
+      </w:r>
+      <w:proofErr w:type="spellEnd"/>
+      <w:r>
+        <w:t>().fizet(</w:t>
+      </w:r>
+      <w:proofErr w:type="spellStart"/>
+      <w:r>
+        <w:t>sorsz</w:t>
+      </w:r>
+      <w:proofErr w:type="spellEnd"/>
+      <w:r>
+        <w:t>)</w:t>
+      </w:r>
+    </w:p>
+    <w:p>
+      <w:r>
+        <w:tab/>
       </w:r>
     </w:p>
     <w:sectPr>
@@ -508,6 +1087,79 @@
     <w:name w:val="Normal"/>
     <w:qFormat/>
   </w:style>
+  <w:style w:type="paragraph" w:styleId="Cmsor1">
+    <w:name w:val="heading 1"/>
+    <w:basedOn w:val="Norml"/>
+    <w:next w:val="Norml"/>
+    <w:link w:val="Cmsor1Char"/>
+    <w:uiPriority w:val="9"/>
+    <w:qFormat/>
+    <w:rsid w:val="00AD4926"/>
+    <w:pPr>
+      <w:keepNext/>
+      <w:keepLines/>
+      <w:spacing w:before="240" w:after="0"/>
+      <w:outlineLvl w:val="0"/>
+    </w:pPr>
+    <w:rPr>
+      <w:rFonts w:asciiTheme="majorHAnsi" w:eastAsiaTheme="majorEastAsia" w:hAnsiTheme="majorHAnsi" w:cstheme="majorBidi"/>
+      <w:b/>
+      <w:bCs/>
+      <w:noProof/>
+      <w:sz w:val="40"/>
+      <w:szCs w:val="40"/>
+    </w:rPr>
+  </w:style>
+  <w:style w:type="paragraph" w:styleId="Cmsor2">
+    <w:name w:val="heading 2"/>
+    <w:basedOn w:val="Norml"/>
+    <w:next w:val="Norml"/>
+    <w:link w:val="Cmsor2Char"/>
+    <w:uiPriority w:val="9"/>
+    <w:unhideWhenUsed/>
+    <w:qFormat/>
+    <w:rsid w:val="00AD4926"/>
+    <w:pPr>
+      <w:keepNext/>
+      <w:keepLines/>
+      <w:pBdr>
+        <w:top w:val="single" w:sz="4" w:space="1" w:color="auto"/>
+        <w:bottom w:val="single" w:sz="4" w:space="1" w:color="auto"/>
+      </w:pBdr>
+      <w:spacing w:before="240" w:after="0"/>
+      <w:outlineLvl w:val="1"/>
+    </w:pPr>
+    <w:rPr>
+      <w:rFonts w:asciiTheme="majorHAnsi" w:eastAsiaTheme="majorEastAsia" w:hAnsiTheme="majorHAnsi" w:cstheme="majorBidi"/>
+      <w:b/>
+      <w:bCs/>
+      <w:sz w:val="28"/>
+      <w:szCs w:val="28"/>
+    </w:rPr>
+  </w:style>
+  <w:style w:type="paragraph" w:styleId="Cmsor3">
+    <w:name w:val="heading 3"/>
+    <w:basedOn w:val="Norml"/>
+    <w:next w:val="Norml"/>
+    <w:link w:val="Cmsor3Char"/>
+    <w:uiPriority w:val="9"/>
+    <w:unhideWhenUsed/>
+    <w:qFormat/>
+    <w:rsid w:val="00AD4926"/>
+    <w:pPr>
+      <w:keepNext/>
+      <w:keepLines/>
+      <w:spacing w:before="40" w:after="0"/>
+      <w:outlineLvl w:val="2"/>
+    </w:pPr>
+    <w:rPr>
+      <w:rFonts w:eastAsiaTheme="majorEastAsia" w:cstheme="minorHAnsi"/>
+      <w:b/>
+      <w:bCs/>
+      <w:sz w:val="24"/>
+      <w:szCs w:val="24"/>
+    </w:rPr>
+  </w:style>
   <w:style w:type="character" w:default="1" w:styleId="Bekezdsalapbettpusa">
     <w:name w:val="Default Paragraph Font"/>
     <w:uiPriority w:val="1"/>
@@ -534,6 +1186,49 @@
     <w:uiPriority w:val="99"/>
     <w:semiHidden/>
     <w:unhideWhenUsed/>
+  </w:style>
+  <w:style w:type="character" w:customStyle="1" w:styleId="Cmsor1Char">
+    <w:name w:val="Címsor 1 Char"/>
+    <w:basedOn w:val="Bekezdsalapbettpusa"/>
+    <w:link w:val="Cmsor1"/>
+    <w:uiPriority w:val="9"/>
+    <w:rsid w:val="00AD4926"/>
+    <w:rPr>
+      <w:rFonts w:asciiTheme="majorHAnsi" w:eastAsiaTheme="majorEastAsia" w:hAnsiTheme="majorHAnsi" w:cstheme="majorBidi"/>
+      <w:b/>
+      <w:bCs/>
+      <w:noProof/>
+      <w:sz w:val="40"/>
+      <w:szCs w:val="40"/>
+    </w:rPr>
+  </w:style>
+  <w:style w:type="character" w:customStyle="1" w:styleId="Cmsor2Char">
+    <w:name w:val="Címsor 2 Char"/>
+    <w:basedOn w:val="Bekezdsalapbettpusa"/>
+    <w:link w:val="Cmsor2"/>
+    <w:uiPriority w:val="9"/>
+    <w:rsid w:val="00AD4926"/>
+    <w:rPr>
+      <w:rFonts w:asciiTheme="majorHAnsi" w:eastAsiaTheme="majorEastAsia" w:hAnsiTheme="majorHAnsi" w:cstheme="majorBidi"/>
+      <w:b/>
+      <w:bCs/>
+      <w:sz w:val="28"/>
+      <w:szCs w:val="28"/>
+    </w:rPr>
+  </w:style>
+  <w:style w:type="character" w:customStyle="1" w:styleId="Cmsor3Char">
+    <w:name w:val="Címsor 3 Char"/>
+    <w:basedOn w:val="Bekezdsalapbettpusa"/>
+    <w:link w:val="Cmsor3"/>
+    <w:uiPriority w:val="9"/>
+    <w:rsid w:val="00AD4926"/>
+    <w:rPr>
+      <w:rFonts w:eastAsiaTheme="majorEastAsia" w:cstheme="minorHAnsi"/>
+      <w:b/>
+      <w:bCs/>
+      <w:sz w:val="24"/>
+      <w:szCs w:val="24"/>
+    </w:rPr>
   </w:style>
 </w:styles>
 </file>

</xml_diff>